<commit_message>
Added check to confirm task deletion is a valid input.
</commit_message>
<xml_diff>
--- a/Quality Coding Checklist.docx
+++ b/Quality Coding Checklist.docx
@@ -10,7 +10,10 @@
         <w:t xml:space="preserve"> </w:t>
       </w:r>
       <w:r>
-        <w:t>20</w:t>
+        <w:t>2</w:t>
+      </w:r>
+      <w:r>
+        <w:t>1</w:t>
       </w:r>
       <w:r>
         <w:t xml:space="preserve"> September 2023</w:t>
@@ -49,7 +52,10 @@
         <w:t xml:space="preserve">Total Time: </w:t>
       </w:r>
       <w:r>
-        <w:t>10</w:t>
+        <w:t>1</w:t>
+      </w:r>
+      <w:r>
+        <w:t>2</w:t>
       </w:r>
       <w:r>
         <w:t xml:space="preserve"> hour </w:t>

</xml_diff>

<commit_message>
Finished save and load functions and added notes to the code
</commit_message>
<xml_diff>
--- a/Quality Coding Checklist.docx
+++ b/Quality Coding Checklist.docx
@@ -13,49 +13,49 @@
         <w:t>2</w:t>
       </w:r>
       <w:r>
+        <w:t>3</w:t>
+      </w:r>
+      <w:r>
+        <w:t xml:space="preserve"> September 2023</w:t>
+      </w:r>
+    </w:p>
+    <w:p>
+      <w:r>
+        <w:t>Start Time:</w:t>
+      </w:r>
+      <w:r>
+        <w:t xml:space="preserve"> </w:t>
+      </w:r>
+      <w:r>
+        <w:t>12:46</w:t>
+      </w:r>
+      <w:r>
+        <w:t xml:space="preserve"> PM</w:t>
+      </w:r>
+    </w:p>
+    <w:p>
+      <w:r>
+        <w:t>End Time</w:t>
+      </w:r>
+      <w:r>
+        <w:t xml:space="preserve">: </w:t>
+      </w:r>
+      <w:r>
+        <w:t xml:space="preserve"> 6:</w:t>
+      </w:r>
+      <w:r>
+        <w:t>46 PM</w:t>
+      </w:r>
+    </w:p>
+    <w:p>
+      <w:r>
+        <w:t xml:space="preserve">Total Time: </w:t>
+      </w:r>
+      <w:r>
         <w:t>1</w:t>
       </w:r>
       <w:r>
-        <w:t xml:space="preserve"> September 2023</w:t>
-      </w:r>
-    </w:p>
-    <w:p>
-      <w:r>
-        <w:t>Start Time:</w:t>
-      </w:r>
-      <w:r>
-        <w:t xml:space="preserve"> </w:t>
-      </w:r>
-      <w:r>
-        <w:t>6:00</w:t>
-      </w:r>
-      <w:r>
-        <w:t xml:space="preserve"> PM</w:t>
-      </w:r>
-    </w:p>
-    <w:p>
-      <w:r>
-        <w:t>End Time</w:t>
-      </w:r>
-      <w:r>
-        <w:t xml:space="preserve">: </w:t>
-      </w:r>
-      <w:r>
-        <w:t>8</w:t>
-      </w:r>
-      <w:r>
-        <w:t>:00 PM</w:t>
-      </w:r>
-    </w:p>
-    <w:p>
-      <w:r>
-        <w:t xml:space="preserve">Total Time: </w:t>
-      </w:r>
-      <w:r>
-        <w:t>1</w:t>
-      </w:r>
-      <w:r>
-        <w:t>2</w:t>
+        <w:t>9</w:t>
       </w:r>
       <w:r>
         <w:t xml:space="preserve"> hour </w:t>

</xml_diff>

<commit_message>
Added TaskData class. Planned code refactoring to use class
</commit_message>
<xml_diff>
--- a/Quality Coding Checklist.docx
+++ b/Quality Coding Checklist.docx
@@ -288,6 +288,44 @@
         </w:numPr>
         <w:spacing w:after="0"/>
       </w:pPr>
+      <w:r>
+        <w:t xml:space="preserve">How do you make a class in Kotlin that could serve as a </w:t>
+      </w:r>
+      <w:r>
+        <w:t>data structure?</w:t>
+      </w:r>
+    </w:p>
+    <w:p>
+      <w:pPr>
+        <w:pStyle w:val="ListParagraph"/>
+        <w:numPr>
+          <w:ilvl w:val="1"/>
+          <w:numId w:val="1"/>
+        </w:numPr>
+        <w:spacing w:after="0"/>
+      </w:pPr>
+      <w:r>
+        <w:t>Once created, how do you use a class that would serve as data structure in Kotlin?</w:t>
+      </w:r>
+    </w:p>
+    <w:p>
+      <w:pPr>
+        <w:pStyle w:val="ListParagraph"/>
+        <w:numPr>
+          <w:ilvl w:val="1"/>
+          <w:numId w:val="1"/>
+        </w:numPr>
+        <w:spacing w:after="0"/>
+      </w:pPr>
+      <w:r>
+        <w:t>Are there any other</w:t>
+      </w:r>
+      <w:r>
+        <w:t xml:space="preserve"> features that </w:t>
+      </w:r>
+      <w:r>
+        <w:t>would be nice to have in a task manager?</w:t>
+      </w:r>
     </w:p>
     <w:p>
       <w:pPr>

</xml_diff>

<commit_message>
Refactored addTasks and listTasks functions.
</commit_message>
<xml_diff>
--- a/Quality Coding Checklist.docx
+++ b/Quality Coding Checklist.docx
@@ -13,49 +13,52 @@
         <w:t>2</w:t>
       </w:r>
       <w:r>
+        <w:t>5</w:t>
+      </w:r>
+      <w:r>
+        <w:t xml:space="preserve"> September 2023</w:t>
+      </w:r>
+    </w:p>
+    <w:p>
+      <w:r>
+        <w:t>Start Time:</w:t>
+      </w:r>
+      <w:r>
+        <w:t xml:space="preserve"> </w:t>
+      </w:r>
+      <w:r>
+        <w:t>6</w:t>
+      </w:r>
+      <w:r>
+        <w:t>:00</w:t>
+      </w:r>
+      <w:r>
+        <w:t xml:space="preserve"> PM</w:t>
+      </w:r>
+    </w:p>
+    <w:p>
+      <w:r>
+        <w:t>End Time</w:t>
+      </w:r>
+      <w:r>
+        <w:t xml:space="preserve">: </w:t>
+      </w:r>
+      <w:r>
+        <w:t xml:space="preserve"> </w:t>
+      </w:r>
+      <w:r>
+        <w:t>8:30 PM</w:t>
+      </w:r>
+    </w:p>
+    <w:p>
+      <w:r>
+        <w:t xml:space="preserve">Total Time: </w:t>
+      </w:r>
+      <w:r>
+        <w:t>2</w:t>
+      </w:r>
+      <w:r>
         <w:t>3</w:t>
-      </w:r>
-      <w:r>
-        <w:t xml:space="preserve"> September 2023</w:t>
-      </w:r>
-    </w:p>
-    <w:p>
-      <w:r>
-        <w:t>Start Time:</w:t>
-      </w:r>
-      <w:r>
-        <w:t xml:space="preserve"> </w:t>
-      </w:r>
-      <w:r>
-        <w:t>12:46</w:t>
-      </w:r>
-      <w:r>
-        <w:t xml:space="preserve"> PM</w:t>
-      </w:r>
-    </w:p>
-    <w:p>
-      <w:r>
-        <w:t>End Time</w:t>
-      </w:r>
-      <w:r>
-        <w:t xml:space="preserve">: </w:t>
-      </w:r>
-      <w:r>
-        <w:t xml:space="preserve"> 6:</w:t>
-      </w:r>
-      <w:r>
-        <w:t>46 PM</w:t>
-      </w:r>
-    </w:p>
-    <w:p>
-      <w:r>
-        <w:t xml:space="preserve">Total Time: </w:t>
-      </w:r>
-      <w:r>
-        <w:t>1</w:t>
-      </w:r>
-      <w:r>
-        <w:t>9</w:t>
       </w:r>
       <w:r>
         <w:t xml:space="preserve"> hour </w:t>

</xml_diff>

<commit_message>
refactored saveTasks and loadAdditionalTasks functions
</commit_message>
<xml_diff>
--- a/Quality Coding Checklist.docx
+++ b/Quality Coding Checklist.docx
@@ -47,7 +47,13 @@
         <w:t xml:space="preserve"> </w:t>
       </w:r>
       <w:r>
-        <w:t>8:30 PM</w:t>
+        <w:t>8:</w:t>
+      </w:r>
+      <w:r>
+        <w:t>2</w:t>
+      </w:r>
+      <w:r>
+        <w:t>0 PM</w:t>
       </w:r>
     </w:p>
     <w:p>
@@ -58,13 +64,13 @@
         <w:t>2</w:t>
       </w:r>
       <w:r>
-        <w:t>3</w:t>
+        <w:t>4</w:t>
       </w:r>
       <w:r>
         <w:t xml:space="preserve"> hour </w:t>
       </w:r>
       <w:r>
-        <w:t>2</w:t>
+        <w:t>4</w:t>
       </w:r>
       <w:r>
         <w:t>3 Minutes</w:t>

</xml_diff>

<commit_message>
Updated Read Me and finalized time spent on project.
</commit_message>
<xml_diff>
--- a/Quality Coding Checklist.docx
+++ b/Quality Coding Checklist.docx
@@ -64,16 +64,16 @@
         <w:t>2</w:t>
       </w:r>
       <w:r>
-        <w:t>4</w:t>
-      </w:r>
-      <w:r>
-        <w:t xml:space="preserve"> hour </w:t>
-      </w:r>
-      <w:r>
-        <w:t>4</w:t>
-      </w:r>
-      <w:r>
-        <w:t>3 Minutes</w:t>
+        <w:t>7</w:t>
+      </w:r>
+      <w:r>
+        <w:t xml:space="preserve"> hour</w:t>
+      </w:r>
+      <w:r>
+        <w:t>s</w:t>
+      </w:r>
+      <w:r>
+        <w:t xml:space="preserve"> </w:t>
       </w:r>
     </w:p>
     <w:p>

</xml_diff>